<commit_message>
Added ERD and Class Diagram
</commit_message>
<xml_diff>
--- a/Documentation/Data For Database.docx
+++ b/Documentation/Data For Database.docx
@@ -4,477 +4,190 @@
   <w:body>
     <w:p>
       <w:pPr>
-        <w:pStyle w:val="ListParagraph"/>
-        <w:numPr>
-          <w:ilvl w:val="0"/>
-          <w:numId w:val="1"/>
-        </w:numPr>
-        <w:rPr>
-          <w:rFonts w:eastAsiaTheme="minorEastAsia"/>
-          <w:color w:val="000000" w:themeColor="text1"/>
-        </w:rPr>
-      </w:pPr>
-      <w:proofErr w:type="spellStart"/>
-      <w:r>
-        <w:rPr>
-          <w:rFonts w:ascii="Calibri" w:eastAsia="Calibri" w:hAnsi="Calibri" w:cs="Calibri"/>
-          <w:color w:val="000000" w:themeColor="text1"/>
-        </w:rPr>
-        <w:t>CardID</w:t>
-      </w:r>
-      <w:proofErr w:type="spellEnd"/>
+        <w:rPr>
+          <w:color w:val="000000" w:themeColor="text1"/>
+        </w:rPr>
+      </w:pPr>
+      <w:r>
+        <w:rPr>
+          <w:color w:val="000000" w:themeColor="text1"/>
+        </w:rPr>
+        <w:t xml:space="preserve">CardID, CardName, CardSetNumber, CardImageLink, FirstName, LastName, Password, Email, Quantity, CardPrice, CardGame, OrderID, OrderItemNumber, Address, PostalCode, ShippingType, ShippingStatus, </w:t>
+      </w:r>
+      <w:r>
+        <w:rPr>
+          <w:color w:val="000000" w:themeColor="text1"/>
+        </w:rPr>
+        <w:t xml:space="preserve">SetID, SetName, </w:t>
+      </w:r>
+      <w:r>
+        <w:rPr>
+          <w:color w:val="000000" w:themeColor="text1"/>
+        </w:rPr>
+        <w:t>OrderQuantity</w:t>
+      </w:r>
     </w:p>
     <w:p>
       <w:pPr>
-        <w:pStyle w:val="ListParagraph"/>
-        <w:numPr>
-          <w:ilvl w:val="0"/>
-          <w:numId w:val="1"/>
-        </w:numPr>
-        <w:rPr>
-          <w:color w:val="000000" w:themeColor="text1"/>
-        </w:rPr>
-      </w:pPr>
-      <w:proofErr w:type="spellStart"/>
-      <w:r>
-        <w:rPr>
-          <w:rFonts w:ascii="Calibri" w:eastAsia="Calibri" w:hAnsi="Calibri" w:cs="Calibri"/>
-          <w:color w:val="000000" w:themeColor="text1"/>
-        </w:rPr>
-        <w:t>CardN</w:t>
-      </w:r>
-      <w:r>
-        <w:rPr>
-          <w:rFonts w:ascii="Calibri" w:eastAsia="Calibri" w:hAnsi="Calibri" w:cs="Calibri"/>
-          <w:color w:val="000000" w:themeColor="text1"/>
-        </w:rPr>
-        <w:t>ame</w:t>
-      </w:r>
-      <w:proofErr w:type="spellEnd"/>
+        <w:rPr>
+          <w:color w:val="000000" w:themeColor="text1"/>
+        </w:rPr>
+      </w:pPr>
     </w:p>
     <w:p>
       <w:pPr>
-        <w:pStyle w:val="ListParagraph"/>
-        <w:numPr>
-          <w:ilvl w:val="0"/>
-          <w:numId w:val="1"/>
-        </w:numPr>
-        <w:rPr>
-          <w:color w:val="000000" w:themeColor="text1"/>
-        </w:rPr>
-      </w:pPr>
-      <w:proofErr w:type="spellStart"/>
-      <w:r>
-        <w:rPr>
-          <w:rFonts w:ascii="Calibri" w:eastAsia="Calibri" w:hAnsi="Calibri" w:cs="Calibri"/>
-          <w:color w:val="000000" w:themeColor="text1"/>
-        </w:rPr>
-        <w:t>CardImage</w:t>
-      </w:r>
-      <w:proofErr w:type="spellEnd"/>
+        <w:rPr>
+          <w:color w:val="000000" w:themeColor="text1"/>
+        </w:rPr>
+      </w:pPr>
+      <w:r>
+        <w:rPr>
+          <w:color w:val="000000" w:themeColor="text1"/>
+        </w:rPr>
+        <w:t>Notes: Card data specific to the card will be pulled from the YuGiOhDB api.</w:t>
+      </w:r>
     </w:p>
     <w:p>
       <w:pPr>
-        <w:pStyle w:val="ListParagraph"/>
-        <w:numPr>
-          <w:ilvl w:val="0"/>
-          <w:numId w:val="1"/>
-        </w:numPr>
-        <w:rPr>
-          <w:color w:val="000000" w:themeColor="text1"/>
-        </w:rPr>
-      </w:pPr>
-      <w:r>
-        <w:rPr>
-          <w:rFonts w:ascii="Calibri" w:eastAsia="Calibri" w:hAnsi="Calibri" w:cs="Calibri"/>
-          <w:color w:val="000000" w:themeColor="text1"/>
-        </w:rPr>
-        <w:t>Card Set</w:t>
-      </w:r>
+        <w:rPr>
+          <w:color w:val="000000" w:themeColor="text1"/>
+        </w:rPr>
+      </w:pPr>
     </w:p>
     <w:p>
       <w:pPr>
-        <w:pStyle w:val="ListParagraph"/>
-        <w:numPr>
-          <w:ilvl w:val="0"/>
-          <w:numId w:val="1"/>
-        </w:numPr>
-        <w:rPr>
-          <w:color w:val="000000" w:themeColor="text1"/>
-        </w:rPr>
-      </w:pPr>
-      <w:r>
-        <w:rPr>
-          <w:rFonts w:ascii="Calibri" w:eastAsia="Calibri" w:hAnsi="Calibri" w:cs="Calibri"/>
-          <w:color w:val="000000" w:themeColor="text1"/>
-        </w:rPr>
-        <w:t>First Name</w:t>
+        <w:rPr>
+          <w:color w:val="000000" w:themeColor="text1"/>
+        </w:rPr>
+      </w:pPr>
+      <w:r>
+        <w:rPr>
+          <w:color w:val="000000" w:themeColor="text1"/>
+        </w:rPr>
+        <w:t xml:space="preserve">Card: CardID, </w:t>
+      </w:r>
+      <w:r>
+        <w:rPr>
+          <w:color w:val="000000" w:themeColor="text1"/>
+        </w:rPr>
+        <w:t xml:space="preserve">SetID, </w:t>
+      </w:r>
+      <w:r>
+        <w:rPr>
+          <w:color w:val="000000" w:themeColor="text1"/>
+        </w:rPr>
+        <w:t>CardName, CardSetNumber, CardImageLink, Quantity, CardPrice</w:t>
       </w:r>
     </w:p>
     <w:p>
       <w:pPr>
-        <w:pStyle w:val="ListParagraph"/>
-        <w:numPr>
-          <w:ilvl w:val="0"/>
-          <w:numId w:val="1"/>
-        </w:numPr>
-        <w:rPr>
-          <w:color w:val="000000" w:themeColor="text1"/>
-        </w:rPr>
-      </w:pPr>
-      <w:r>
-        <w:rPr>
-          <w:rFonts w:ascii="Calibri" w:eastAsia="Calibri" w:hAnsi="Calibri" w:cs="Calibri"/>
-          <w:color w:val="000000" w:themeColor="text1"/>
-        </w:rPr>
-        <w:t>Last Name</w:t>
+        <w:rPr>
+          <w:color w:val="000000" w:themeColor="text1"/>
+        </w:rPr>
+      </w:pPr>
+      <w:r>
+        <w:rPr>
+          <w:color w:val="000000" w:themeColor="text1"/>
+        </w:rPr>
+        <w:t>Set: SetID, SetName</w:t>
       </w:r>
     </w:p>
     <w:p>
       <w:pPr>
-        <w:pStyle w:val="ListParagraph"/>
-        <w:numPr>
-          <w:ilvl w:val="0"/>
-          <w:numId w:val="1"/>
-        </w:numPr>
-        <w:rPr>
-          <w:color w:val="000000" w:themeColor="text1"/>
-        </w:rPr>
-      </w:pPr>
-      <w:r>
-        <w:rPr>
-          <w:rFonts w:ascii="Calibri" w:eastAsia="Calibri" w:hAnsi="Calibri" w:cs="Calibri"/>
-          <w:color w:val="000000" w:themeColor="text1"/>
-        </w:rPr>
-        <w:t>Address</w:t>
+        <w:rPr>
+          <w:color w:val="000000" w:themeColor="text1"/>
+        </w:rPr>
+      </w:pPr>
+      <w:r>
+        <w:rPr>
+          <w:color w:val="000000" w:themeColor="text1"/>
+        </w:rPr>
+        <w:t>Customer: CustomerID, FirstName, LastName, Password, Email, Address, PostalCode</w:t>
       </w:r>
     </w:p>
     <w:p>
       <w:pPr>
-        <w:pStyle w:val="ListParagraph"/>
-        <w:numPr>
-          <w:ilvl w:val="0"/>
-          <w:numId w:val="1"/>
-        </w:numPr>
-        <w:rPr>
-          <w:color w:val="000000" w:themeColor="text1"/>
-        </w:rPr>
-      </w:pPr>
-      <w:r>
-        <w:rPr>
-          <w:rFonts w:ascii="Calibri" w:eastAsia="Calibri" w:hAnsi="Calibri" w:cs="Calibri"/>
-          <w:color w:val="000000" w:themeColor="text1"/>
-        </w:rPr>
-        <w:t>Postal Code</w:t>
+        <w:rPr>
+          <w:color w:val="000000" w:themeColor="text1"/>
+        </w:rPr>
+      </w:pPr>
+      <w:r>
+        <w:rPr>
+          <w:color w:val="000000" w:themeColor="text1"/>
+        </w:rPr>
+        <w:t xml:space="preserve">Order: OrderID, </w:t>
+      </w:r>
+      <w:r>
+        <w:rPr>
+          <w:color w:val="000000" w:themeColor="text1"/>
+        </w:rPr>
+        <w:t xml:space="preserve">CustomerID, </w:t>
+      </w:r>
+      <w:r>
+        <w:rPr>
+          <w:color w:val="000000" w:themeColor="text1"/>
+        </w:rPr>
+        <w:t xml:space="preserve">ShippingType, ShippingStatus, ShippingAddress, ShippingPostalCode, </w:t>
+      </w:r>
+      <w:r>
+        <w:rPr>
+          <w:color w:val="000000" w:themeColor="text1"/>
+        </w:rPr>
+        <w:t>, AdminID, UpdatedBy</w:t>
+      </w:r>
+      <w:r>
+        <w:rPr>
+          <w:color w:val="000000" w:themeColor="text1"/>
+        </w:rPr>
+        <w:t>, Subtotal, GST, Total</w:t>
       </w:r>
     </w:p>
     <w:p>
-      <w:pPr>
-        <w:pStyle w:val="ListParagraph"/>
-        <w:numPr>
-          <w:ilvl w:val="0"/>
-          <w:numId w:val="1"/>
-        </w:numPr>
-        <w:rPr>
-          <w:color w:val="000000" w:themeColor="text1"/>
-        </w:rPr>
-      </w:pPr>
-      <w:r>
-        <w:rPr>
-          <w:rFonts w:ascii="Calibri" w:eastAsia="Calibri" w:hAnsi="Calibri" w:cs="Calibri"/>
-          <w:color w:val="000000" w:themeColor="text1"/>
-        </w:rPr>
-        <w:t>Email Address</w:t>
-      </w:r>
+      <w:r>
+        <w:rPr>
+          <w:color w:val="000000" w:themeColor="text1"/>
+        </w:rPr>
+        <w:t>OrderItems: OrderItemID, OrderID, CardID</w:t>
+      </w:r>
+      <w:r>
+        <w:rPr>
+          <w:color w:val="000000" w:themeColor="text1"/>
+        </w:rPr>
+        <w:t>,</w:t>
+      </w:r>
+      <w:r>
+        <w:rPr>
+          <w:color w:val="000000" w:themeColor="text1"/>
+        </w:rPr>
+        <w:t xml:space="preserve"> </w:t>
+      </w:r>
+      <w:r>
+        <w:rPr>
+          <w:color w:val="000000" w:themeColor="text1"/>
+        </w:rPr>
+        <w:t>OrderQuantity</w:t>
+      </w:r>
+      <w:r>
+        <w:rPr>
+          <w:color w:val="000000" w:themeColor="text1"/>
+        </w:rPr>
+        <w:t>, OrderItemPrice</w:t>
+      </w:r>
+      <w:bookmarkStart w:id="0" w:name="_GoBack"/>
+      <w:bookmarkEnd w:id="0"/>
     </w:p>
     <w:p>
       <w:pPr>
-        <w:pStyle w:val="ListParagraph"/>
-        <w:numPr>
-          <w:ilvl w:val="0"/>
-          <w:numId w:val="1"/>
-        </w:numPr>
-        <w:rPr>
-          <w:color w:val="000000" w:themeColor="text1"/>
-        </w:rPr>
-      </w:pPr>
-      <w:r>
-        <w:rPr>
-          <w:rFonts w:ascii="Calibri" w:eastAsia="Calibri" w:hAnsi="Calibri" w:cs="Calibri"/>
-          <w:color w:val="000000" w:themeColor="text1"/>
-        </w:rPr>
-        <w:t>Password</w:t>
-      </w:r>
-    </w:p>
-    <w:p>
-      <w:pPr>
-        <w:pStyle w:val="ListParagraph"/>
-        <w:numPr>
-          <w:ilvl w:val="0"/>
-          <w:numId w:val="1"/>
-        </w:numPr>
-        <w:rPr>
-          <w:color w:val="000000" w:themeColor="text1"/>
-        </w:rPr>
-      </w:pPr>
-      <w:r>
-        <w:rPr>
-          <w:rFonts w:ascii="Calibri" w:eastAsia="Calibri" w:hAnsi="Calibri" w:cs="Calibri"/>
-          <w:color w:val="000000" w:themeColor="text1"/>
-        </w:rPr>
-        <w:t xml:space="preserve">Shipping </w:t>
-      </w:r>
-      <w:r>
-        <w:rPr>
-          <w:rFonts w:ascii="Calibri" w:eastAsia="Calibri" w:hAnsi="Calibri" w:cs="Calibri"/>
-          <w:color w:val="000000" w:themeColor="text1"/>
-        </w:rPr>
-        <w:t>Type</w:t>
-      </w:r>
-    </w:p>
-    <w:p>
-      <w:pPr>
-        <w:pStyle w:val="ListParagraph"/>
-        <w:numPr>
-          <w:ilvl w:val="0"/>
-          <w:numId w:val="1"/>
-        </w:numPr>
-        <w:rPr>
-          <w:color w:val="000000" w:themeColor="text1"/>
-        </w:rPr>
-      </w:pPr>
-      <w:r>
-        <w:rPr>
-          <w:rFonts w:ascii="Calibri" w:eastAsia="Calibri" w:hAnsi="Calibri" w:cs="Calibri"/>
-          <w:color w:val="000000" w:themeColor="text1"/>
-        </w:rPr>
-        <w:t>Shipping Cost</w:t>
-      </w:r>
-    </w:p>
-    <w:p>
-      <w:pPr>
-        <w:pStyle w:val="ListParagraph"/>
-        <w:numPr>
-          <w:ilvl w:val="0"/>
-          <w:numId w:val="1"/>
-        </w:numPr>
-        <w:rPr>
-          <w:color w:val="000000" w:themeColor="text1"/>
-        </w:rPr>
-      </w:pPr>
-      <w:r>
-        <w:rPr>
-          <w:rFonts w:ascii="Calibri" w:eastAsia="Calibri" w:hAnsi="Calibri" w:cs="Calibri"/>
-          <w:color w:val="000000" w:themeColor="text1"/>
-        </w:rPr>
-        <w:t>Order Number</w:t>
-      </w:r>
-    </w:p>
-    <w:p>
-      <w:pPr>
-        <w:pStyle w:val="ListParagraph"/>
-        <w:numPr>
-          <w:ilvl w:val="0"/>
-          <w:numId w:val="1"/>
-        </w:numPr>
-        <w:rPr>
-          <w:color w:val="000000" w:themeColor="text1"/>
-        </w:rPr>
-      </w:pPr>
-      <w:proofErr w:type="spellStart"/>
-      <w:r>
-        <w:rPr>
-          <w:rFonts w:ascii="Calibri" w:eastAsia="Calibri" w:hAnsi="Calibri" w:cs="Calibri"/>
-          <w:color w:val="000000" w:themeColor="text1"/>
-        </w:rPr>
-        <w:t>AccountID</w:t>
-      </w:r>
-      <w:proofErr w:type="spellEnd"/>
-    </w:p>
-    <w:p>
-      <w:pPr>
-        <w:pStyle w:val="ListParagraph"/>
-        <w:numPr>
-          <w:ilvl w:val="0"/>
-          <w:numId w:val="1"/>
-        </w:numPr>
-        <w:rPr>
-          <w:color w:val="000000" w:themeColor="text1"/>
-        </w:rPr>
-      </w:pPr>
-      <w:r>
-        <w:rPr>
-          <w:rFonts w:ascii="Calibri" w:eastAsia="Calibri" w:hAnsi="Calibri" w:cs="Calibri"/>
-          <w:color w:val="000000" w:themeColor="text1"/>
-        </w:rPr>
-        <w:t>Card Price</w:t>
-      </w:r>
-    </w:p>
-    <w:p>
-      <w:pPr>
-        <w:pStyle w:val="ListParagraph"/>
-        <w:numPr>
-          <w:ilvl w:val="0"/>
-          <w:numId w:val="1"/>
-        </w:numPr>
-        <w:rPr>
-          <w:color w:val="000000" w:themeColor="text1"/>
-        </w:rPr>
-      </w:pPr>
-      <w:r>
-        <w:rPr>
-          <w:color w:val="000000" w:themeColor="text1"/>
-        </w:rPr>
-        <w:t xml:space="preserve">Order </w:t>
-      </w:r>
-      <w:r>
-        <w:rPr>
-          <w:color w:val="000000" w:themeColor="text1"/>
-        </w:rPr>
-        <w:t>Status</w:t>
-      </w:r>
-    </w:p>
-    <w:p>
-      <w:pPr>
-        <w:pStyle w:val="ListParagraph"/>
-        <w:numPr>
-          <w:ilvl w:val="0"/>
-          <w:numId w:val="1"/>
-        </w:numPr>
-        <w:rPr>
-          <w:color w:val="000000" w:themeColor="text1"/>
-        </w:rPr>
-      </w:pPr>
-      <w:r>
-        <w:rPr>
-          <w:color w:val="000000" w:themeColor="text1"/>
-        </w:rPr>
-        <w:t>Total</w:t>
-      </w:r>
-    </w:p>
-    <w:p>
-      <w:pPr>
-        <w:pStyle w:val="ListParagraph"/>
-        <w:numPr>
-          <w:ilvl w:val="0"/>
-          <w:numId w:val="1"/>
-        </w:numPr>
-        <w:rPr>
-          <w:color w:val="000000" w:themeColor="text1"/>
-        </w:rPr>
-      </w:pPr>
-      <w:r>
-        <w:rPr>
-          <w:color w:val="000000" w:themeColor="text1"/>
-        </w:rPr>
-        <w:t>Subtotal</w:t>
-      </w:r>
-    </w:p>
-    <w:p>
-      <w:pPr>
-        <w:pStyle w:val="ListParagraph"/>
-        <w:numPr>
-          <w:ilvl w:val="0"/>
-          <w:numId w:val="1"/>
-        </w:numPr>
-        <w:rPr>
-          <w:color w:val="000000" w:themeColor="text1"/>
-        </w:rPr>
-      </w:pPr>
-      <w:r>
-        <w:rPr>
-          <w:color w:val="000000" w:themeColor="text1"/>
-        </w:rPr>
-        <w:t>GST</w:t>
-      </w:r>
-    </w:p>
-    <w:p>
-      <w:pPr>
-        <w:pStyle w:val="ListParagraph"/>
-        <w:numPr>
-          <w:ilvl w:val="0"/>
-          <w:numId w:val="1"/>
-        </w:numPr>
-        <w:rPr>
-          <w:color w:val="000000" w:themeColor="text1"/>
-        </w:rPr>
-      </w:pPr>
-      <w:proofErr w:type="spellStart"/>
-      <w:r>
-        <w:rPr>
-          <w:color w:val="000000" w:themeColor="text1"/>
-        </w:rPr>
-        <w:t>CardGameName</w:t>
-      </w:r>
-      <w:proofErr w:type="spellEnd"/>
-    </w:p>
-    <w:p>
-      <w:pPr>
-        <w:pStyle w:val="ListParagraph"/>
-        <w:numPr>
-          <w:ilvl w:val="0"/>
-          <w:numId w:val="1"/>
-        </w:numPr>
-        <w:rPr>
-          <w:color w:val="000000" w:themeColor="text1"/>
-        </w:rPr>
-      </w:pPr>
-      <w:proofErr w:type="spellStart"/>
-      <w:r>
-        <w:rPr>
-          <w:color w:val="000000" w:themeColor="text1"/>
-        </w:rPr>
-        <w:t>CardGameID</w:t>
-      </w:r>
-      <w:proofErr w:type="spellEnd"/>
-    </w:p>
-    <w:p>
-      <w:pPr>
-        <w:pStyle w:val="ListParagraph"/>
-        <w:numPr>
-          <w:ilvl w:val="0"/>
-          <w:numId w:val="1"/>
-        </w:numPr>
-        <w:rPr>
-          <w:color w:val="000000" w:themeColor="text1"/>
-        </w:rPr>
-      </w:pPr>
-      <w:proofErr w:type="spellStart"/>
-      <w:r>
-        <w:rPr>
-          <w:color w:val="000000" w:themeColor="text1"/>
-        </w:rPr>
-        <w:t>InStock</w:t>
-      </w:r>
-      <w:r>
-        <w:rPr>
-          <w:color w:val="000000" w:themeColor="text1"/>
-        </w:rPr>
-        <w:t>Quantity</w:t>
-      </w:r>
-      <w:proofErr w:type="spellEnd"/>
-    </w:p>
-    <w:p>
-      <w:pPr>
-        <w:pStyle w:val="ListParagraph"/>
-        <w:numPr>
-          <w:ilvl w:val="0"/>
-          <w:numId w:val="1"/>
-        </w:numPr>
-        <w:rPr>
-          <w:color w:val="000000" w:themeColor="text1"/>
-        </w:rPr>
-      </w:pPr>
-      <w:proofErr w:type="spellStart"/>
-      <w:r>
-        <w:rPr>
-          <w:color w:val="000000" w:themeColor="text1"/>
-        </w:rPr>
-        <w:t>OrderQuantity</w:t>
-      </w:r>
-      <w:bookmarkStart w:id="0" w:name="_GoBack"/>
-      <w:bookmarkEnd w:id="0"/>
-      <w:proofErr w:type="spellEnd"/>
+        <w:rPr>
+          <w:color w:val="000000" w:themeColor="text1"/>
+        </w:rPr>
+      </w:pPr>
+      <w:r>
+        <w:rPr>
+          <w:color w:val="000000" w:themeColor="text1"/>
+        </w:rPr>
+        <w:t>Administrator: AdminID, FirstName, LastName, Password, Email</w:t>
+      </w:r>
     </w:p>
     <w:sectPr>
       <w:pgSz w:w="12240" w:h="15840"/>
@@ -1009,7 +722,6 @@
   <w:style w:type="character" w:default="1" w:styleId="DefaultParagraphFont">
     <w:name w:val="Default Paragraph Font"/>
     <w:uiPriority w:val="1"/>
-    <w:semiHidden/>
     <w:unhideWhenUsed/>
   </w:style>
   <w:style w:type="table" w:default="1" w:styleId="TableNormal">

</xml_diff>